<commit_message>
Update DOcse and ReadMe
</commit_message>
<xml_diff>
--- a/docs/Relazione.docx
+++ b/docs/Relazione.docx
@@ -6667,8 +6667,6 @@
         </w:rPr>
         <w:t>esposti</w:t>
       </w:r>
-      <w:bookmarkStart w:id="7" w:name="_GoBack"/>
-      <w:bookmarkEnd w:id="7"/>
       <w:r>
         <w:rPr>
           <w:rFonts w:ascii="Georgia" w:hAnsi="Georgia"/>
@@ -10124,14 +10122,14 @@
           <w:sz w:val="32"/>
         </w:rPr>
       </w:pPr>
-      <w:bookmarkStart w:id="8" w:name="_Toc58691212"/>
+      <w:bookmarkStart w:id="7" w:name="_Toc58691212"/>
       <w:r>
         <w:rPr>
           <w:sz w:val="32"/>
         </w:rPr>
         <w:t>Stats Server</w:t>
       </w:r>
-      <w:bookmarkEnd w:id="8"/>
+      <w:bookmarkEnd w:id="7"/>
     </w:p>
     <w:p>
       <w:pPr>
@@ -13632,14 +13630,14 @@
           <w:sz w:val="32"/>
         </w:rPr>
       </w:pPr>
-      <w:bookmarkStart w:id="9" w:name="_Toc58691213"/>
+      <w:bookmarkStart w:id="8" w:name="_Toc58691213"/>
       <w:r>
         <w:rPr>
           <w:sz w:val="32"/>
         </w:rPr>
         <w:t>Avvio</w:t>
       </w:r>
-      <w:bookmarkEnd w:id="9"/>
+      <w:bookmarkEnd w:id="8"/>
     </w:p>
     <w:p>
       <w:pPr>
@@ -13929,12 +13927,107 @@
       <w:r>
         <w:rPr>
           <w:rFonts w:ascii="Georgia" w:hAnsi="Georgia"/>
-          <w:b/>
-          <w:i/>
-          <w:sz w:val="28"/>
-        </w:rPr>
-        <w:t>;</w:t>
-      </w:r>
+          <w:sz w:val="28"/>
+        </w:rPr>
+        <w:t>,</w:t>
+      </w:r>
+      <w:r>
+        <w:rPr>
+          <w:rFonts w:ascii="Georgia" w:hAnsi="Georgia"/>
+          <w:sz w:val="28"/>
+        </w:rPr>
+        <w:t xml:space="preserve"> digitando il seguente comando da terminale all'interno della directory del progetto</w:t>
+      </w:r>
+      <w:r>
+        <w:rPr>
+          <w:rFonts w:ascii="Georgia" w:hAnsi="Georgia"/>
+          <w:sz w:val="28"/>
+        </w:rPr>
+        <w:t xml:space="preserve">: </w:t>
+      </w:r>
+    </w:p>
+    <w:p>
+      <w:pPr>
+        <w:pStyle w:val="Paragrafoelenco"/>
+        <w:jc w:val="both"/>
+        <w:rPr>
+          <w:rFonts w:ascii="Georgia" w:hAnsi="Georgia"/>
+          <w:sz w:val="28"/>
+          <w:szCs w:val="28"/>
+          <w:lang w:val="en-GB"/>
+        </w:rPr>
+      </w:pPr>
+      <w:proofErr w:type="spellStart"/>
+      <w:r>
+        <w:rPr>
+          <w:rFonts w:ascii="Courier New" w:hAnsi="Courier New" w:cs="Courier New"/>
+          <w:sz w:val="28"/>
+          <w:szCs w:val="28"/>
+          <w:lang w:val="en-GB"/>
+        </w:rPr>
+        <w:t>Rscript</w:t>
+      </w:r>
+      <w:proofErr w:type="spellEnd"/>
+      <w:r>
+        <w:rPr>
+          <w:rFonts w:ascii="Courier New" w:hAnsi="Courier New" w:cs="Courier New"/>
+          <w:sz w:val="28"/>
+          <w:szCs w:val="28"/>
+          <w:lang w:val="en-GB"/>
+        </w:rPr>
+        <w:t xml:space="preserve"> .\</w:t>
+      </w:r>
+      <w:proofErr w:type="spellStart"/>
+      <w:r>
+        <w:rPr>
+          <w:rFonts w:ascii="Courier New" w:hAnsi="Courier New" w:cs="Courier New"/>
+          <w:sz w:val="28"/>
+          <w:szCs w:val="28"/>
+          <w:lang w:val="en-GB"/>
+        </w:rPr>
+        <w:t>src</w:t>
+      </w:r>
+      <w:proofErr w:type="spellEnd"/>
+      <w:r>
+        <w:rPr>
+          <w:rFonts w:ascii="Courier New" w:hAnsi="Courier New" w:cs="Courier New"/>
+          <w:sz w:val="28"/>
+          <w:szCs w:val="28"/>
+          <w:lang w:val="en-GB"/>
+        </w:rPr>
+        <w:t>\</w:t>
+      </w:r>
+      <w:proofErr w:type="spellStart"/>
+      <w:r>
+        <w:rPr>
+          <w:rFonts w:ascii="Courier New" w:hAnsi="Courier New" w:cs="Courier New"/>
+          <w:sz w:val="28"/>
+          <w:szCs w:val="28"/>
+          <w:lang w:val="en-GB"/>
+        </w:rPr>
+        <w:t>Stats_Server</w:t>
+      </w:r>
+      <w:proofErr w:type="spellEnd"/>
+      <w:r>
+        <w:rPr>
+          <w:rFonts w:ascii="Courier New" w:hAnsi="Courier New" w:cs="Courier New"/>
+          <w:sz w:val="28"/>
+          <w:szCs w:val="28"/>
+          <w:lang w:val="en-GB"/>
+        </w:rPr>
+        <w:t>\</w:t>
+      </w:r>
+      <w:proofErr w:type="spellStart"/>
+      <w:r>
+        <w:rPr>
+          <w:rFonts w:ascii="Courier New" w:hAnsi="Courier New" w:cs="Courier New"/>
+          <w:sz w:val="28"/>
+          <w:szCs w:val="28"/>
+          <w:lang w:val="en-GB"/>
+        </w:rPr>
+        <w:t>StatsServer.R</w:t>
+      </w:r>
+      <w:proofErr w:type="spellEnd"/>
     </w:p>
     <w:p>
       <w:pPr>
@@ -13960,6 +14053,7 @@
         <w:rPr>
           <w:rFonts w:ascii="Georgia" w:hAnsi="Georgia"/>
           <w:b/>
+          <w:i/>
           <w:sz w:val="28"/>
         </w:rPr>
         <w:t>Client</w:t>
@@ -13967,10 +14061,65 @@
       <w:r>
         <w:rPr>
           <w:rFonts w:ascii="Georgia" w:hAnsi="Georgia"/>
-          <w:b/>
+          <w:sz w:val="28"/>
+        </w:rPr>
+        <w:t>, digitando il seguente comando da terminale all'interno della directory del progetto</w:t>
+      </w:r>
+      <w:r>
+        <w:rPr>
+          <w:rFonts w:ascii="Georgia" w:hAnsi="Georgia"/>
+          <w:sz w:val="28"/>
+        </w:rPr>
+        <w:t xml:space="preserve"> </w:t>
+      </w:r>
+      <w:proofErr w:type="spellStart"/>
+      <w:r>
+        <w:rPr>
+          <w:rFonts w:ascii="Courier New" w:hAnsi="Courier New" w:cs="Courier New"/>
+          <w:sz w:val="28"/>
+        </w:rPr>
+        <w:t>src</w:t>
+      </w:r>
+      <w:proofErr w:type="spellEnd"/>
+      <w:r>
+        <w:rPr>
+          <w:rFonts w:ascii="Courier New" w:hAnsi="Courier New" w:cs="Courier New"/>
+          <w:sz w:val="28"/>
+        </w:rPr>
+        <w:t>\Client</w:t>
+      </w:r>
+    </w:p>
+    <w:p>
+      <w:pPr>
+        <w:pStyle w:val="Paragrafoelenco"/>
+        <w:jc w:val="both"/>
+        <w:rPr>
+          <w:rFonts w:ascii="Courier New" w:hAnsi="Courier New" w:cs="Courier New"/>
+          <w:sz w:val="28"/>
+        </w:rPr>
+      </w:pPr>
+      <w:r>
+        <w:rPr>
+          <w:rFonts w:ascii="Courier New" w:hAnsi="Courier New" w:cs="Courier New"/>
+          <w:sz w:val="28"/>
+        </w:rPr>
+        <w:t xml:space="preserve">python </w:t>
+      </w:r>
+      <w:r>
+        <w:rPr>
+          <w:rFonts w:ascii="Courier New" w:hAnsi="Courier New" w:cs="Courier New"/>
           <w:sz w:val="28"/>
         </w:rPr>
         <w:t>.</w:t>
+      </w:r>
+      <w:bookmarkStart w:id="9" w:name="_GoBack"/>
+      <w:bookmarkEnd w:id="9"/>
+      <w:r>
+        <w:rPr>
+          <w:rFonts w:ascii="Courier New" w:hAnsi="Courier New" w:cs="Courier New"/>
+          <w:sz w:val="28"/>
+        </w:rPr>
+        <w:t>\SoccerBet.py</w:t>
       </w:r>
     </w:p>
     <w:sectPr>
@@ -14041,7 +14190,7 @@
           <w:rPr>
             <w:noProof/>
           </w:rPr>
-          <w:t>1</w:t>
+          <w:t>12</w:t>
         </w:r>
         <w:r>
           <w:fldChar w:fldCharType="end"/>
@@ -17292,7 +17441,7 @@
 </file>
 
 <file path=customXml/itemProps2.xml><?xml version="1.0" encoding="utf-8"?>
-<ds:datastoreItem xmlns:ds="http://schemas.openxmlformats.org/officeDocument/2006/customXml" ds:itemID="{149A3BC0-EDA2-420A-B4DD-A6506A158E45}">
+<ds:datastoreItem xmlns:ds="http://schemas.openxmlformats.org/officeDocument/2006/customXml" ds:itemID="{35E2A41F-7E1A-472A-B1E3-F4AB2F83234E}">
   <ds:schemaRefs>
     <ds:schemaRef ds:uri="http://schemas.openxmlformats.org/officeDocument/2006/bibliography"/>
   </ds:schemaRefs>

</xml_diff>